<commit_message>
Report 7 task done
</commit_message>
<xml_diff>
--- a/Laporan 07/2211102441237 - Akhmad Qasim - Laporan PRAKTIKUM 7.docx
+++ b/Laporan 07/2211102441237 - Akhmad Qasim - Laporan PRAKTIKUM 7.docx
@@ -1008,13 +1008,17 @@
         <w:ind w:left="720"/>
         <w:rPr>
           <w:rFonts w:ascii="Times New Roman" w:hAnsi="Times New Roman" w:cs="Times New Roman"/>
-          <w:sz w:val="24"/>
-          <w:u w:color="4472C4" w:themeColor="accent1"/>
-        </w:rPr>
-      </w:pPr>
-      <w:r>
-        <w:rPr>
-          <w:rFonts w:ascii="Times New Roman" w:hAnsi="Times New Roman" w:cs="Times New Roman"/>
+          <w:b/>
+          <w:bCs/>
+          <w:sz w:val="24"/>
+          <w:u w:color="4472C4" w:themeColor="accent1"/>
+        </w:rPr>
+      </w:pPr>
+      <w:r>
+        <w:rPr>
+          <w:rFonts w:ascii="Times New Roman" w:hAnsi="Times New Roman" w:cs="Times New Roman"/>
+          <w:b/>
+          <w:bCs/>
           <w:sz w:val="24"/>
           <w:u w:color="4472C4" w:themeColor="accent1"/>
         </w:rPr>
@@ -1038,10 +1042,88 @@
       <w:r>
         <w:rPr>
           <w:rFonts w:ascii="Times New Roman" w:hAnsi="Times New Roman" w:cs="Times New Roman"/>
+          <w:b/>
+          <w:bCs/>
           <w:sz w:val="24"/>
           <w:u w:color="4472C4" w:themeColor="accent1"/>
         </w:rPr>
         <w:t>Berikan tampilan output dari perintah diatas!</w:t>
+      </w:r>
+      <w:r>
+        <w:rPr>
+          <w:rFonts w:ascii="Times New Roman" w:hAnsi="Times New Roman" w:cs="Times New Roman"/>
+          <w:b/>
+          <w:bCs/>
+          <w:sz w:val="24"/>
+          <w:u w:color="4472C4" w:themeColor="accent1"/>
+        </w:rPr>
+        <w:br/>
+      </w:r>
+      <w:r>
+        <w:rPr>
+          <w:rFonts w:ascii="Times New Roman" w:hAnsi="Times New Roman" w:cs="Times New Roman"/>
+          <w:sz w:val="24"/>
+          <w:u w:color="4472C4" w:themeColor="accent1"/>
+        </w:rPr>
+        <w:t>Tampilan Output:</w:t>
+      </w:r>
+      <w:r>
+        <w:rPr>
+          <w:rFonts w:ascii="Times New Roman" w:hAnsi="Times New Roman" w:cs="Times New Roman"/>
+          <w:sz w:val="24"/>
+          <w:u w:color="4472C4" w:themeColor="accent1"/>
+        </w:rPr>
+        <w:br/>
+      </w:r>
+      <w:r>
+        <w:rPr>
+          <w:rFonts w:ascii="Times New Roman" w:hAnsi="Times New Roman" w:cs="Times New Roman"/>
+          <w:sz w:val="24"/>
+          <w:u w:color="4472C4" w:themeColor="accent1"/>
+        </w:rPr>
+        <w:drawing>
+          <wp:inline distT="0" distB="0" distL="0" distR="0" wp14:anchorId="2FF40A40" wp14:editId="03D46017">
+            <wp:extent cx="476250" cy="1190625"/>
+            <wp:effectExtent l="0" t="0" r="0" b="9525"/>
+            <wp:docPr id="4" name="Picture 4" descr="Graphical user interface, application&#10;&#10;Description automatically generated"/>
+            <wp:cNvGraphicFramePr>
+              <a:graphicFrameLocks xmlns:a="http://schemas.openxmlformats.org/drawingml/2006/main" noChangeAspect="1"/>
+            </wp:cNvGraphicFramePr>
+            <a:graphic xmlns:a="http://schemas.openxmlformats.org/drawingml/2006/main">
+              <a:graphicData uri="http://schemas.openxmlformats.org/drawingml/2006/picture">
+                <pic:pic xmlns:pic="http://schemas.openxmlformats.org/drawingml/2006/picture">
+                  <pic:nvPicPr>
+                    <pic:cNvPr id="4" name="Picture 4" descr="Graphical user interface, application&#10;&#10;Description automatically generated"/>
+                    <pic:cNvPicPr/>
+                  </pic:nvPicPr>
+                  <pic:blipFill>
+                    <a:blip r:embed="rId9"/>
+                    <a:stretch>
+                      <a:fillRect/>
+                    </a:stretch>
+                  </pic:blipFill>
+                  <pic:spPr>
+                    <a:xfrm>
+                      <a:off x="0" y="0"/>
+                      <a:ext cx="477257" cy="1193143"/>
+                    </a:xfrm>
+                    <a:prstGeom prst="rect">
+                      <a:avLst/>
+                    </a:prstGeom>
+                  </pic:spPr>
+                </pic:pic>
+              </a:graphicData>
+            </a:graphic>
+          </wp:inline>
+        </w:drawing>
+      </w:r>
+      <w:r>
+        <w:rPr>
+          <w:rFonts w:ascii="Times New Roman" w:hAnsi="Times New Roman" w:cs="Times New Roman"/>
+          <w:sz w:val="24"/>
+          <w:u w:color="4472C4" w:themeColor="accent1"/>
+        </w:rPr>
+        <w:br/>
       </w:r>
     </w:p>
     <w:p>
@@ -1061,10 +1143,62 @@
       <w:r>
         <w:rPr>
           <w:rFonts w:ascii="Times New Roman" w:hAnsi="Times New Roman" w:cs="Times New Roman"/>
+          <w:b/>
+          <w:bCs/>
           <w:sz w:val="24"/>
           <w:u w:color="4472C4" w:themeColor="accent1"/>
         </w:rPr>
         <w:t>Jelaskan fungsi baris kode 17 hingga 29!</w:t>
+      </w:r>
+      <w:r>
+        <w:rPr>
+          <w:rFonts w:ascii="Times New Roman" w:hAnsi="Times New Roman" w:cs="Times New Roman"/>
+          <w:sz w:val="24"/>
+          <w:u w:color="4472C4" w:themeColor="accent1"/>
+        </w:rPr>
+        <w:br/>
+      </w:r>
+      <w:r>
+        <w:rPr>
+          <w:rFonts w:ascii="Times New Roman" w:hAnsi="Times New Roman" w:cs="Times New Roman"/>
+          <w:sz w:val="24"/>
+          <w:u w:color="4472C4" w:themeColor="accent1"/>
+        </w:rPr>
+        <w:drawing>
+          <wp:inline distT="0" distB="0" distL="0" distR="0" wp14:anchorId="0264EFF4" wp14:editId="5F569F5F">
+            <wp:extent cx="5476875" cy="2036383"/>
+            <wp:effectExtent l="0" t="0" r="0" b="2540"/>
+            <wp:docPr id="5" name="Picture 5" descr="Text&#10;&#10;Description automatically generated"/>
+            <wp:cNvGraphicFramePr>
+              <a:graphicFrameLocks xmlns:a="http://schemas.openxmlformats.org/drawingml/2006/main" noChangeAspect="1"/>
+            </wp:cNvGraphicFramePr>
+            <a:graphic xmlns:a="http://schemas.openxmlformats.org/drawingml/2006/main">
+              <a:graphicData uri="http://schemas.openxmlformats.org/drawingml/2006/picture">
+                <pic:pic xmlns:pic="http://schemas.openxmlformats.org/drawingml/2006/picture">
+                  <pic:nvPicPr>
+                    <pic:cNvPr id="5" name="Picture 5" descr="Text&#10;&#10;Description automatically generated"/>
+                    <pic:cNvPicPr/>
+                  </pic:nvPicPr>
+                  <pic:blipFill>
+                    <a:blip r:embed="rId10"/>
+                    <a:stretch>
+                      <a:fillRect/>
+                    </a:stretch>
+                  </pic:blipFill>
+                  <pic:spPr>
+                    <a:xfrm>
+                      <a:off x="0" y="0"/>
+                      <a:ext cx="5487004" cy="2040149"/>
+                    </a:xfrm>
+                    <a:prstGeom prst="rect">
+                      <a:avLst/>
+                    </a:prstGeom>
+                  </pic:spPr>
+                </pic:pic>
+              </a:graphicData>
+            </a:graphic>
+          </wp:inline>
+        </w:drawing>
       </w:r>
       <w:r>
         <w:rPr>
@@ -1086,16 +1220,21 @@
         <w:ind w:left="720"/>
         <w:rPr>
           <w:rFonts w:ascii="Times New Roman" w:hAnsi="Times New Roman" w:cs="Times New Roman"/>
-          <w:sz w:val="24"/>
-          <w:u w:color="4472C4" w:themeColor="accent1"/>
-        </w:rPr>
-      </w:pPr>
-      <w:r>
-        <w:rPr>
-          <w:rFonts w:ascii="Times New Roman" w:hAnsi="Times New Roman" w:cs="Times New Roman"/>
-          <w:sz w:val="24"/>
-          <w:u w:color="4472C4" w:themeColor="accent1"/>
-        </w:rPr>
+          <w:b/>
+          <w:bCs/>
+          <w:sz w:val="24"/>
+          <w:u w:color="4472C4" w:themeColor="accent1"/>
+        </w:rPr>
+      </w:pPr>
+      <w:r>
+        <w:rPr>
+          <w:rFonts w:ascii="Times New Roman" w:hAnsi="Times New Roman" w:cs="Times New Roman"/>
+          <w:b/>
+          <w:bCs/>
+          <w:sz w:val="24"/>
+          <w:u w:color="4472C4" w:themeColor="accent1"/>
+        </w:rPr>
+        <w:lastRenderedPageBreak/>
         <w:t>Queue</w:t>
       </w:r>
     </w:p>
@@ -1116,10 +1255,79 @@
       <w:r>
         <w:rPr>
           <w:rFonts w:ascii="Times New Roman" w:hAnsi="Times New Roman" w:cs="Times New Roman"/>
+          <w:b/>
+          <w:bCs/>
           <w:sz w:val="24"/>
           <w:u w:color="4472C4" w:themeColor="accent1"/>
         </w:rPr>
         <w:t>Berikan tampilan output dari perintah diatas!</w:t>
+      </w:r>
+      <w:r>
+        <w:rPr>
+          <w:rFonts w:ascii="Times New Roman" w:hAnsi="Times New Roman" w:cs="Times New Roman"/>
+          <w:sz w:val="24"/>
+          <w:u w:color="4472C4" w:themeColor="accent1"/>
+        </w:rPr>
+        <w:br/>
+        <w:t>Tampilan Output:</w:t>
+      </w:r>
+      <w:r>
+        <w:rPr>
+          <w:rFonts w:ascii="Times New Roman" w:hAnsi="Times New Roman" w:cs="Times New Roman"/>
+          <w:sz w:val="24"/>
+          <w:u w:color="4472C4" w:themeColor="accent1"/>
+        </w:rPr>
+        <w:br/>
+      </w:r>
+      <w:r>
+        <w:rPr>
+          <w:rFonts w:ascii="Times New Roman" w:hAnsi="Times New Roman" w:cs="Times New Roman"/>
+          <w:sz w:val="24"/>
+          <w:u w:color="4472C4" w:themeColor="accent1"/>
+        </w:rPr>
+        <w:drawing>
+          <wp:inline distT="0" distB="0" distL="0" distR="0" wp14:anchorId="68731C94" wp14:editId="231C45AA">
+            <wp:extent cx="523948" cy="219106"/>
+            <wp:effectExtent l="0" t="0" r="0" b="9525"/>
+            <wp:docPr id="6" name="Picture 6"/>
+            <wp:cNvGraphicFramePr>
+              <a:graphicFrameLocks xmlns:a="http://schemas.openxmlformats.org/drawingml/2006/main" noChangeAspect="1"/>
+            </wp:cNvGraphicFramePr>
+            <a:graphic xmlns:a="http://schemas.openxmlformats.org/drawingml/2006/main">
+              <a:graphicData uri="http://schemas.openxmlformats.org/drawingml/2006/picture">
+                <pic:pic xmlns:pic="http://schemas.openxmlformats.org/drawingml/2006/picture">
+                  <pic:nvPicPr>
+                    <pic:cNvPr id="1" name=""/>
+                    <pic:cNvPicPr/>
+                  </pic:nvPicPr>
+                  <pic:blipFill>
+                    <a:blip r:embed="rId11"/>
+                    <a:stretch>
+                      <a:fillRect/>
+                    </a:stretch>
+                  </pic:blipFill>
+                  <pic:spPr>
+                    <a:xfrm>
+                      <a:off x="0" y="0"/>
+                      <a:ext cx="523948" cy="219106"/>
+                    </a:xfrm>
+                    <a:prstGeom prst="rect">
+                      <a:avLst/>
+                    </a:prstGeom>
+                  </pic:spPr>
+                </pic:pic>
+              </a:graphicData>
+            </a:graphic>
+          </wp:inline>
+        </w:drawing>
+      </w:r>
+      <w:r>
+        <w:rPr>
+          <w:rFonts w:ascii="Times New Roman" w:hAnsi="Times New Roman" w:cs="Times New Roman"/>
+          <w:sz w:val="24"/>
+          <w:u w:color="4472C4" w:themeColor="accent1"/>
+        </w:rPr>
+        <w:br/>
       </w:r>
     </w:p>
     <w:p>
@@ -1139,10 +1347,95 @@
       <w:r>
         <w:rPr>
           <w:rFonts w:ascii="Times New Roman" w:hAnsi="Times New Roman" w:cs="Times New Roman"/>
-          <w:sz w:val="24"/>
-          <w:u w:color="4472C4" w:themeColor="accent1"/>
-        </w:rPr>
-        <w:t>Ubahlah nilai 7 pada baris 16 (print(...,7)) dengan nilai 6, kemudian berikan</w:t>
+          <w:b/>
+          <w:bCs/>
+          <w:sz w:val="24"/>
+          <w:u w:color="4472C4" w:themeColor="accent1"/>
+        </w:rPr>
+        <w:t>Ubahlah nilai 7 pada baris 16 (print(...,7)) dengan nilai 6, kemudian berikan tampilan dan berikan analisanya!</w:t>
+      </w:r>
+      <w:r>
+        <w:rPr>
+          <w:rFonts w:ascii="Times New Roman" w:hAnsi="Times New Roman" w:cs="Times New Roman"/>
+          <w:sz w:val="24"/>
+          <w:u w:color="4472C4" w:themeColor="accent1"/>
+        </w:rPr>
+        <w:br/>
+        <w:t>Tampilan Output:</w:t>
+      </w:r>
+      <w:r>
+        <w:rPr>
+          <w:rFonts w:ascii="Times New Roman" w:hAnsi="Times New Roman" w:cs="Times New Roman"/>
+          <w:sz w:val="24"/>
+          <w:u w:color="4472C4" w:themeColor="accent1"/>
+        </w:rPr>
+        <w:br/>
+      </w:r>
+      <w:r>
+        <w:rPr>
+          <w:rFonts w:ascii="Times New Roman" w:hAnsi="Times New Roman" w:cs="Times New Roman"/>
+          <w:sz w:val="24"/>
+          <w:u w:color="4472C4" w:themeColor="accent1"/>
+        </w:rPr>
+        <w:drawing>
+          <wp:inline distT="0" distB="0" distL="0" distR="0" wp14:anchorId="636785FB" wp14:editId="158BC9D3">
+            <wp:extent cx="485843" cy="238158"/>
+            <wp:effectExtent l="0" t="0" r="9525" b="9525"/>
+            <wp:docPr id="7" name="Picture 7"/>
+            <wp:cNvGraphicFramePr>
+              <a:graphicFrameLocks xmlns:a="http://schemas.openxmlformats.org/drawingml/2006/main" noChangeAspect="1"/>
+            </wp:cNvGraphicFramePr>
+            <a:graphic xmlns:a="http://schemas.openxmlformats.org/drawingml/2006/main">
+              <a:graphicData uri="http://schemas.openxmlformats.org/drawingml/2006/picture">
+                <pic:pic xmlns:pic="http://schemas.openxmlformats.org/drawingml/2006/picture">
+                  <pic:nvPicPr>
+                    <pic:cNvPr id="1" name=""/>
+                    <pic:cNvPicPr/>
+                  </pic:nvPicPr>
+                  <pic:blipFill>
+                    <a:blip r:embed="rId12"/>
+                    <a:stretch>
+                      <a:fillRect/>
+                    </a:stretch>
+                  </pic:blipFill>
+                  <pic:spPr>
+                    <a:xfrm>
+                      <a:off x="0" y="0"/>
+                      <a:ext cx="485843" cy="238158"/>
+                    </a:xfrm>
+                    <a:prstGeom prst="rect">
+                      <a:avLst/>
+                    </a:prstGeom>
+                  </pic:spPr>
+                </pic:pic>
+              </a:graphicData>
+            </a:graphic>
+          </wp:inline>
+        </w:drawing>
+      </w:r>
+      <w:r>
+        <w:rPr>
+          <w:rFonts w:ascii="Times New Roman" w:hAnsi="Times New Roman" w:cs="Times New Roman"/>
+          <w:sz w:val="24"/>
+          <w:u w:color="4472C4" w:themeColor="accent1"/>
+        </w:rPr>
+        <w:br/>
+      </w:r>
+      <w:r>
+        <w:rPr>
+          <w:rFonts w:ascii="Times New Roman" w:hAnsi="Times New Roman" w:cs="Times New Roman"/>
+          <w:sz w:val="24"/>
+          <w:u w:color="4472C4" w:themeColor="accent1"/>
+        </w:rPr>
+        <w:br/>
+      </w:r>
+      <w:r>
+        <w:rPr>
+          <w:rFonts w:ascii="Times New Roman" w:hAnsi="Times New Roman" w:cs="Times New Roman"/>
+          <w:sz w:val="24"/>
+          <w:u w:color="4472C4" w:themeColor="accent1"/>
+        </w:rPr>
+        <w:t>Pada Percobaan &amp; Latihan 7.2</w:t>
       </w:r>
       <w:r>
         <w:rPr>
@@ -1158,23 +1451,79 @@
           <w:sz w:val="24"/>
           <w:u w:color="4472C4" w:themeColor="accent1"/>
         </w:rPr>
-        <w:t>tampila</w:t>
-      </w:r>
-      <w:r>
-        <w:rPr>
-          <w:rFonts w:ascii="Times New Roman" w:hAnsi="Times New Roman" w:cs="Times New Roman"/>
-          <w:sz w:val="24"/>
-          <w:u w:color="4472C4" w:themeColor="accent1"/>
-        </w:rPr>
-        <w:t xml:space="preserve">n </w:t>
-      </w:r>
-      <w:r>
-        <w:rPr>
-          <w:rFonts w:ascii="Times New Roman" w:hAnsi="Times New Roman" w:cs="Times New Roman"/>
-          <w:sz w:val="24"/>
-          <w:u w:color="4472C4" w:themeColor="accent1"/>
-        </w:rPr>
-        <w:t>dan berikan analisanya!</w:t>
+        <w:t xml:space="preserve">kita </w:t>
+      </w:r>
+      <w:r>
+        <w:rPr>
+          <w:rFonts w:ascii="Times New Roman" w:hAnsi="Times New Roman" w:cs="Times New Roman"/>
+          <w:sz w:val="24"/>
+          <w:u w:color="4472C4" w:themeColor="accent1"/>
+        </w:rPr>
+        <w:t xml:space="preserve">menggunakan algoritma Hot Potato yang memproses antrian </w:t>
+      </w:r>
+      <w:r>
+        <w:rPr>
+          <w:rFonts w:ascii="Times New Roman" w:hAnsi="Times New Roman" w:cs="Times New Roman"/>
+          <w:sz w:val="24"/>
+          <w:u w:color="4472C4" w:themeColor="accent1"/>
+        </w:rPr>
+        <w:t>dengan</w:t>
+      </w:r>
+      <w:r>
+        <w:rPr>
+          <w:rFonts w:ascii="Times New Roman" w:hAnsi="Times New Roman" w:cs="Times New Roman"/>
+          <w:sz w:val="24"/>
+          <w:u w:color="4472C4" w:themeColor="accent1"/>
+        </w:rPr>
+        <w:t xml:space="preserve"> memutar elemen-elemennya </w:t>
+      </w:r>
+      <w:r>
+        <w:rPr>
+          <w:rFonts w:ascii="Times New Roman" w:hAnsi="Times New Roman" w:cs="Times New Roman"/>
+          <w:sz w:val="24"/>
+          <w:u w:color="4472C4" w:themeColor="accent1"/>
+        </w:rPr>
+        <w:t xml:space="preserve">dengan nomor yang diberikan </w:t>
+      </w:r>
+      <w:r>
+        <w:rPr>
+          <w:rFonts w:ascii="Times New Roman" w:hAnsi="Times New Roman" w:cs="Times New Roman"/>
+          <w:sz w:val="24"/>
+          <w:u w:color="4472C4" w:themeColor="accent1"/>
+        </w:rPr>
+        <w:t>dan menghapus elemen setiap iterasi</w:t>
+      </w:r>
+      <w:r>
+        <w:rPr>
+          <w:rFonts w:ascii="Times New Roman" w:hAnsi="Times New Roman" w:cs="Times New Roman"/>
+          <w:sz w:val="24"/>
+          <w:u w:color="4472C4" w:themeColor="accent1"/>
+        </w:rPr>
+        <w:t xml:space="preserve"> selesai</w:t>
+      </w:r>
+      <w:r>
+        <w:rPr>
+          <w:rFonts w:ascii="Times New Roman" w:hAnsi="Times New Roman" w:cs="Times New Roman"/>
+          <w:sz w:val="24"/>
+          <w:u w:color="4472C4" w:themeColor="accent1"/>
+        </w:rPr>
+        <w:t xml:space="preserve">. Pada contoh kode di atas, algoritma Hot Potato dimulai dengan sebuah </w:t>
+      </w:r>
+      <w:r>
+        <w:rPr>
+          <w:rFonts w:ascii="Times New Roman" w:hAnsi="Times New Roman" w:cs="Times New Roman"/>
+          <w:sz w:val="24"/>
+          <w:u w:color="4472C4" w:themeColor="accent1"/>
+        </w:rPr>
+        <w:t>list</w:t>
+      </w:r>
+      <w:r>
+        <w:rPr>
+          <w:rFonts w:ascii="Times New Roman" w:hAnsi="Times New Roman" w:cs="Times New Roman"/>
+          <w:sz w:val="24"/>
+          <w:u w:color="4472C4" w:themeColor="accent1"/>
+        </w:rPr>
+        <w:t xml:space="preserve"> yang berisi nama-nama ("Bill", "David", "Susan", "Jane", "Kent", "Brad"). Kemudian, setiap nama akan dimasukkan ke dalam antrian yang disimpan dalam variabel simqueue. Pada saat iterasi pertama, nilai num adalah 6, sehingga antrian akan diputar sebanyak 6 kali, sehingga elemen pada posisi ke-6 akan dikeluarkan dari antrian. Karena elemen pada posisi ke-6 adalah "Kent", maka output dari kode di atas adalah "Kent". Namun jika num diganti menjadi 7, maka output dari kode di atas adalah "Susan", karena elemen pada posisi ke-7 dari antrian adalah "Susan". Hal ini karena algoritma Hot Potato memutar antrian sebanyak 7 kali sehingga elemen pada posisi ke-7 akan dikeluarkan.</w:t>
       </w:r>
       <w:r>
         <w:rPr>
@@ -1196,13 +1545,17 @@
         <w:ind w:left="720"/>
         <w:rPr>
           <w:rFonts w:ascii="Times New Roman" w:hAnsi="Times New Roman" w:cs="Times New Roman"/>
-          <w:sz w:val="24"/>
-          <w:u w:color="4472C4" w:themeColor="accent1"/>
-        </w:rPr>
-      </w:pPr>
-      <w:r>
-        <w:rPr>
-          <w:rFonts w:ascii="Times New Roman" w:hAnsi="Times New Roman" w:cs="Times New Roman"/>
+          <w:b/>
+          <w:bCs/>
+          <w:sz w:val="24"/>
+          <w:u w:color="4472C4" w:themeColor="accent1"/>
+        </w:rPr>
+      </w:pPr>
+      <w:r>
+        <w:rPr>
+          <w:rFonts w:ascii="Times New Roman" w:hAnsi="Times New Roman" w:cs="Times New Roman"/>
+          <w:b/>
+          <w:bCs/>
           <w:sz w:val="24"/>
           <w:u w:color="4472C4" w:themeColor="accent1"/>
         </w:rPr>
@@ -1226,10 +1579,238 @@
       <w:r>
         <w:rPr>
           <w:rFonts w:ascii="Times New Roman" w:hAnsi="Times New Roman" w:cs="Times New Roman"/>
+          <w:b/>
+          <w:bCs/>
           <w:sz w:val="24"/>
           <w:u w:color="4472C4" w:themeColor="accent1"/>
         </w:rPr>
         <w:t>Berikan tampilan output dari perintah diatas dan hasil analisa!</w:t>
+      </w:r>
+      <w:r>
+        <w:rPr>
+          <w:rFonts w:ascii="Times New Roman" w:hAnsi="Times New Roman" w:cs="Times New Roman"/>
+          <w:sz w:val="24"/>
+          <w:u w:color="4472C4" w:themeColor="accent1"/>
+        </w:rPr>
+        <w:br/>
+      </w:r>
+      <w:r>
+        <w:rPr>
+          <w:rFonts w:ascii="Times New Roman" w:hAnsi="Times New Roman" w:cs="Times New Roman"/>
+          <w:sz w:val="24"/>
+          <w:u w:color="4472C4" w:themeColor="accent1"/>
+        </w:rPr>
+        <w:t>Tampilan Output:</w:t>
+      </w:r>
+      <w:r>
+        <w:rPr>
+          <w:rFonts w:ascii="Times New Roman" w:hAnsi="Times New Roman" w:cs="Times New Roman"/>
+          <w:sz w:val="24"/>
+          <w:u w:color="4472C4" w:themeColor="accent1"/>
+        </w:rPr>
+        <w:br/>
+      </w:r>
+      <w:r>
+        <w:rPr>
+          <w:rFonts w:ascii="Times New Roman" w:hAnsi="Times New Roman" w:cs="Times New Roman"/>
+          <w:sz w:val="24"/>
+          <w:u w:color="4472C4" w:themeColor="accent1"/>
+        </w:rPr>
+        <w:drawing>
+          <wp:inline distT="0" distB="0" distL="0" distR="0" wp14:anchorId="3EFAE27E" wp14:editId="39CFBEC3">
+            <wp:extent cx="3505689" cy="2143424"/>
+            <wp:effectExtent l="0" t="0" r="0" b="9525"/>
+            <wp:docPr id="8" name="Picture 8"/>
+            <wp:cNvGraphicFramePr>
+              <a:graphicFrameLocks xmlns:a="http://schemas.openxmlformats.org/drawingml/2006/main" noChangeAspect="1"/>
+            </wp:cNvGraphicFramePr>
+            <a:graphic xmlns:a="http://schemas.openxmlformats.org/drawingml/2006/main">
+              <a:graphicData uri="http://schemas.openxmlformats.org/drawingml/2006/picture">
+                <pic:pic xmlns:pic="http://schemas.openxmlformats.org/drawingml/2006/picture">
+                  <pic:nvPicPr>
+                    <pic:cNvPr id="1" name=""/>
+                    <pic:cNvPicPr/>
+                  </pic:nvPicPr>
+                  <pic:blipFill>
+                    <a:blip r:embed="rId13"/>
+                    <a:stretch>
+                      <a:fillRect/>
+                    </a:stretch>
+                  </pic:blipFill>
+                  <pic:spPr>
+                    <a:xfrm>
+                      <a:off x="0" y="0"/>
+                      <a:ext cx="3505689" cy="2143424"/>
+                    </a:xfrm>
+                    <a:prstGeom prst="rect">
+                      <a:avLst/>
+                    </a:prstGeom>
+                  </pic:spPr>
+                </pic:pic>
+              </a:graphicData>
+            </a:graphic>
+          </wp:inline>
+        </w:drawing>
+      </w:r>
+      <w:r>
+        <w:rPr>
+          <w:rFonts w:ascii="Times New Roman" w:hAnsi="Times New Roman" w:cs="Times New Roman"/>
+          <w:sz w:val="24"/>
+          <w:u w:color="4472C4" w:themeColor="accent1"/>
+        </w:rPr>
+        <w:br/>
+      </w:r>
+      <w:r>
+        <w:rPr>
+          <w:rFonts w:ascii="Times New Roman" w:hAnsi="Times New Roman" w:cs="Times New Roman"/>
+          <w:sz w:val="24"/>
+          <w:u w:color="4472C4" w:themeColor="accent1"/>
+        </w:rPr>
+        <w:br/>
+        <w:t>Hasil analisa:</w:t>
+      </w:r>
+      <w:r>
+        <w:rPr>
+          <w:rFonts w:ascii="Times New Roman" w:hAnsi="Times New Roman" w:cs="Times New Roman"/>
+          <w:sz w:val="24"/>
+          <w:u w:color="4472C4" w:themeColor="accent1"/>
+        </w:rPr>
+        <w:br/>
+      </w:r>
+      <w:r>
+        <w:rPr>
+          <w:rFonts w:ascii="Times New Roman" w:hAnsi="Times New Roman" w:cs="Times New Roman"/>
+          <w:sz w:val="24"/>
+          <w:u w:color="4472C4" w:themeColor="accent1"/>
+        </w:rPr>
+        <w:lastRenderedPageBreak/>
+        <w:drawing>
+          <wp:inline distT="0" distB="0" distL="0" distR="0" wp14:anchorId="0F6C1F54" wp14:editId="1FE02D21">
+            <wp:extent cx="5099044" cy="2800350"/>
+            <wp:effectExtent l="0" t="0" r="6985" b="0"/>
+            <wp:docPr id="9" name="Picture 9" descr="Text&#10;&#10;Description automatically generated"/>
+            <wp:cNvGraphicFramePr>
+              <a:graphicFrameLocks xmlns:a="http://schemas.openxmlformats.org/drawingml/2006/main" noChangeAspect="1"/>
+            </wp:cNvGraphicFramePr>
+            <a:graphic xmlns:a="http://schemas.openxmlformats.org/drawingml/2006/main">
+              <a:graphicData uri="http://schemas.openxmlformats.org/drawingml/2006/picture">
+                <pic:pic xmlns:pic="http://schemas.openxmlformats.org/drawingml/2006/picture">
+                  <pic:nvPicPr>
+                    <pic:cNvPr id="9" name="Picture 9" descr="Text&#10;&#10;Description automatically generated"/>
+                    <pic:cNvPicPr/>
+                  </pic:nvPicPr>
+                  <pic:blipFill>
+                    <a:blip r:embed="rId14"/>
+                    <a:stretch>
+                      <a:fillRect/>
+                    </a:stretch>
+                  </pic:blipFill>
+                  <pic:spPr>
+                    <a:xfrm>
+                      <a:off x="0" y="0"/>
+                      <a:ext cx="5112070" cy="2807504"/>
+                    </a:xfrm>
+                    <a:prstGeom prst="rect">
+                      <a:avLst/>
+                    </a:prstGeom>
+                  </pic:spPr>
+                </pic:pic>
+              </a:graphicData>
+            </a:graphic>
+          </wp:inline>
+        </w:drawing>
+      </w:r>
+      <w:r>
+        <w:rPr>
+          <w:rFonts w:ascii="Times New Roman" w:hAnsi="Times New Roman" w:cs="Times New Roman"/>
+          <w:sz w:val="24"/>
+          <w:u w:color="4472C4" w:themeColor="accent1"/>
+        </w:rPr>
+        <w:drawing>
+          <wp:inline distT="0" distB="0" distL="0" distR="0" wp14:anchorId="4F7368A3" wp14:editId="7D95F820">
+            <wp:extent cx="5086350" cy="2906646"/>
+            <wp:effectExtent l="0" t="0" r="0" b="8255"/>
+            <wp:docPr id="10" name="Picture 10" descr="A screenshot of a computer screen&#10;&#10;Description automatically generated with medium confidence"/>
+            <wp:cNvGraphicFramePr>
+              <a:graphicFrameLocks xmlns:a="http://schemas.openxmlformats.org/drawingml/2006/main" noChangeAspect="1"/>
+            </wp:cNvGraphicFramePr>
+            <a:graphic xmlns:a="http://schemas.openxmlformats.org/drawingml/2006/main">
+              <a:graphicData uri="http://schemas.openxmlformats.org/drawingml/2006/picture">
+                <pic:pic xmlns:pic="http://schemas.openxmlformats.org/drawingml/2006/picture">
+                  <pic:nvPicPr>
+                    <pic:cNvPr id="10" name="Picture 10" descr="A screenshot of a computer screen&#10;&#10;Description automatically generated with medium confidence"/>
+                    <pic:cNvPicPr/>
+                  </pic:nvPicPr>
+                  <pic:blipFill>
+                    <a:blip r:embed="rId15"/>
+                    <a:stretch>
+                      <a:fillRect/>
+                    </a:stretch>
+                  </pic:blipFill>
+                  <pic:spPr>
+                    <a:xfrm>
+                      <a:off x="0" y="0"/>
+                      <a:ext cx="5100034" cy="2914466"/>
+                    </a:xfrm>
+                    <a:prstGeom prst="rect">
+                      <a:avLst/>
+                    </a:prstGeom>
+                  </pic:spPr>
+                </pic:pic>
+              </a:graphicData>
+            </a:graphic>
+          </wp:inline>
+        </w:drawing>
+      </w:r>
+      <w:r>
+        <w:rPr>
+          <w:rFonts w:ascii="Times New Roman" w:hAnsi="Times New Roman" w:cs="Times New Roman"/>
+          <w:sz w:val="24"/>
+          <w:u w:color="4472C4" w:themeColor="accent1"/>
+        </w:rPr>
+        <w:drawing>
+          <wp:inline distT="0" distB="0" distL="0" distR="0" wp14:anchorId="30BA1291" wp14:editId="6565045B">
+            <wp:extent cx="5105400" cy="2351900"/>
+            <wp:effectExtent l="0" t="0" r="0" b="0"/>
+            <wp:docPr id="12" name="Picture 12" descr="Text&#10;&#10;Description automatically generated"/>
+            <wp:cNvGraphicFramePr>
+              <a:graphicFrameLocks xmlns:a="http://schemas.openxmlformats.org/drawingml/2006/main" noChangeAspect="1"/>
+            </wp:cNvGraphicFramePr>
+            <a:graphic xmlns:a="http://schemas.openxmlformats.org/drawingml/2006/main">
+              <a:graphicData uri="http://schemas.openxmlformats.org/drawingml/2006/picture">
+                <pic:pic xmlns:pic="http://schemas.openxmlformats.org/drawingml/2006/picture">
+                  <pic:nvPicPr>
+                    <pic:cNvPr id="12" name="Picture 12" descr="Text&#10;&#10;Description automatically generated"/>
+                    <pic:cNvPicPr/>
+                  </pic:nvPicPr>
+                  <pic:blipFill>
+                    <a:blip r:embed="rId16"/>
+                    <a:stretch>
+                      <a:fillRect/>
+                    </a:stretch>
+                  </pic:blipFill>
+                  <pic:spPr>
+                    <a:xfrm>
+                      <a:off x="0" y="0"/>
+                      <a:ext cx="5114289" cy="2355995"/>
+                    </a:xfrm>
+                    <a:prstGeom prst="rect">
+                      <a:avLst/>
+                    </a:prstGeom>
+                  </pic:spPr>
+                </pic:pic>
+              </a:graphicData>
+            </a:graphic>
+          </wp:inline>
+        </w:drawing>
+      </w:r>
+      <w:r>
+        <w:rPr>
+          <w:rFonts w:ascii="Times New Roman" w:hAnsi="Times New Roman" w:cs="Times New Roman"/>
+          <w:sz w:val="24"/>
+          <w:u w:color="4472C4" w:themeColor="accent1"/>
+        </w:rPr>
+        <w:br/>
       </w:r>
     </w:p>
     <w:p>
@@ -1249,10 +1830,31 @@
       <w:r>
         <w:rPr>
           <w:rFonts w:ascii="Times New Roman" w:hAnsi="Times New Roman" w:cs="Times New Roman"/>
-          <w:sz w:val="24"/>
-          <w:u w:color="4472C4" w:themeColor="accent1"/>
-        </w:rPr>
+          <w:b/>
+          <w:bCs/>
+          <w:sz w:val="24"/>
+          <w:u w:color="4472C4" w:themeColor="accent1"/>
+        </w:rPr>
+        <w:lastRenderedPageBreak/>
         <w:t>Sebutkan rata-rata waktu terlama dan tercepat dari hasil ouput!</w:t>
+      </w:r>
+      <w:r>
+        <w:rPr>
+          <w:rFonts w:ascii="Times New Roman" w:hAnsi="Times New Roman" w:cs="Times New Roman"/>
+          <w:sz w:val="24"/>
+          <w:u w:color="4472C4" w:themeColor="accent1"/>
+        </w:rPr>
+        <w:br/>
+        <w:t>Waktu terlama: 786 Detik</w:t>
+      </w:r>
+      <w:r>
+        <w:rPr>
+          <w:rFonts w:ascii="Times New Roman" w:hAnsi="Times New Roman" w:cs="Times New Roman"/>
+          <w:sz w:val="24"/>
+          <w:u w:color="4472C4" w:themeColor="accent1"/>
+        </w:rPr>
+        <w:br/>
+        <w:t>Waktu tercepat: 44 Detik</w:t>
       </w:r>
       <w:r>
         <w:rPr>
@@ -1274,13 +1876,17 @@
         <w:ind w:left="720"/>
         <w:rPr>
           <w:rFonts w:ascii="Times New Roman" w:hAnsi="Times New Roman" w:cs="Times New Roman"/>
-          <w:sz w:val="24"/>
-          <w:u w:color="4472C4" w:themeColor="accent1"/>
-        </w:rPr>
-      </w:pPr>
-      <w:r>
-        <w:rPr>
-          <w:rFonts w:ascii="Times New Roman" w:hAnsi="Times New Roman" w:cs="Times New Roman"/>
+          <w:b/>
+          <w:bCs/>
+          <w:sz w:val="24"/>
+          <w:u w:color="4472C4" w:themeColor="accent1"/>
+        </w:rPr>
+      </w:pPr>
+      <w:r>
+        <w:rPr>
+          <w:rFonts w:ascii="Times New Roman" w:hAnsi="Times New Roman" w:cs="Times New Roman"/>
+          <w:b/>
+          <w:bCs/>
           <w:sz w:val="24"/>
           <w:u w:color="4472C4" w:themeColor="accent1"/>
         </w:rPr>
@@ -1304,10 +1910,91 @@
       <w:r>
         <w:rPr>
           <w:rFonts w:ascii="Times New Roman" w:hAnsi="Times New Roman" w:cs="Times New Roman"/>
+          <w:b/>
+          <w:bCs/>
           <w:sz w:val="24"/>
           <w:u w:color="4472C4" w:themeColor="accent1"/>
         </w:rPr>
         <w:t>Berikan tampilan output dari perintah diatas!</w:t>
+      </w:r>
+    </w:p>
+    <w:p>
+      <w:pPr>
+        <w:pStyle w:val="ListParagraph"/>
+        <w:spacing w:before="120" w:after="120"/>
+        <w:rPr>
+          <w:rFonts w:ascii="Times New Roman" w:hAnsi="Times New Roman" w:cs="Times New Roman"/>
+          <w:sz w:val="24"/>
+          <w:u w:color="4472C4" w:themeColor="accent1"/>
+        </w:rPr>
+      </w:pPr>
+      <w:r>
+        <w:rPr>
+          <w:rFonts w:ascii="Times New Roman" w:hAnsi="Times New Roman" w:cs="Times New Roman"/>
+          <w:sz w:val="24"/>
+          <w:u w:color="4472C4" w:themeColor="accent1"/>
+        </w:rPr>
+        <w:t>Tampilan output:</w:t>
+      </w:r>
+      <w:r>
+        <w:rPr>
+          <w:rFonts w:ascii="Times New Roman" w:hAnsi="Times New Roman" w:cs="Times New Roman"/>
+          <w:sz w:val="24"/>
+          <w:u w:color="4472C4" w:themeColor="accent1"/>
+        </w:rPr>
+        <w:br/>
+      </w:r>
+      <w:r>
+        <w:rPr>
+          <w:rFonts w:ascii="Times New Roman" w:hAnsi="Times New Roman" w:cs="Times New Roman"/>
+          <w:sz w:val="24"/>
+          <w:u w:color="4472C4" w:themeColor="accent1"/>
+        </w:rPr>
+        <w:drawing>
+          <wp:inline distT="0" distB="0" distL="0" distR="0" wp14:anchorId="14500BE1" wp14:editId="5DE47501">
+            <wp:extent cx="543001" cy="1066949"/>
+            <wp:effectExtent l="0" t="0" r="9525" b="0"/>
+            <wp:docPr id="13" name="Picture 13" descr="Graphical user interface, text&#10;&#10;Description automatically generated"/>
+            <wp:cNvGraphicFramePr>
+              <a:graphicFrameLocks xmlns:a="http://schemas.openxmlformats.org/drawingml/2006/main" noChangeAspect="1"/>
+            </wp:cNvGraphicFramePr>
+            <a:graphic xmlns:a="http://schemas.openxmlformats.org/drawingml/2006/main">
+              <a:graphicData uri="http://schemas.openxmlformats.org/drawingml/2006/picture">
+                <pic:pic xmlns:pic="http://schemas.openxmlformats.org/drawingml/2006/picture">
+                  <pic:nvPicPr>
+                    <pic:cNvPr id="13" name="Picture 13" descr="Graphical user interface, text&#10;&#10;Description automatically generated"/>
+                    <pic:cNvPicPr/>
+                  </pic:nvPicPr>
+                  <pic:blipFill>
+                    <a:blip r:embed="rId17"/>
+                    <a:stretch>
+                      <a:fillRect/>
+                    </a:stretch>
+                  </pic:blipFill>
+                  <pic:spPr>
+                    <a:xfrm>
+                      <a:off x="0" y="0"/>
+                      <a:ext cx="543001" cy="1066949"/>
+                    </a:xfrm>
+                    <a:prstGeom prst="rect">
+                      <a:avLst/>
+                    </a:prstGeom>
+                  </pic:spPr>
+                </pic:pic>
+              </a:graphicData>
+            </a:graphic>
+          </wp:inline>
+        </w:drawing>
+      </w:r>
+      <w:r>
+        <w:rPr>
+          <w:rFonts w:ascii="Times New Roman" w:hAnsi="Times New Roman" w:cs="Times New Roman"/>
+          <w:b/>
+          <w:bCs/>
+          <w:sz w:val="24"/>
+          <w:u w:color="4472C4" w:themeColor="accent1"/>
+        </w:rPr>
+        <w:br/>
       </w:r>
     </w:p>
     <w:p>
@@ -1327,10 +2014,71 @@
       <w:r>
         <w:rPr>
           <w:rFonts w:ascii="Times New Roman" w:hAnsi="Times New Roman" w:cs="Times New Roman"/>
+          <w:b/>
+          <w:bCs/>
           <w:sz w:val="24"/>
           <w:u w:color="4472C4" w:themeColor="accent1"/>
         </w:rPr>
         <w:t>Jelaskan fungsi baris kode 23 hingga 33!</w:t>
+      </w:r>
+      <w:r>
+        <w:rPr>
+          <w:rFonts w:ascii="Times New Roman" w:hAnsi="Times New Roman" w:cs="Times New Roman"/>
+          <w:sz w:val="24"/>
+          <w:u w:color="4472C4" w:themeColor="accent1"/>
+        </w:rPr>
+        <w:br/>
+        <w:t>Tampilan syntax:</w:t>
+      </w:r>
+      <w:r>
+        <w:rPr>
+          <w:rFonts w:ascii="Times New Roman" w:hAnsi="Times New Roman" w:cs="Times New Roman"/>
+          <w:sz w:val="24"/>
+          <w:u w:color="4472C4" w:themeColor="accent1"/>
+        </w:rPr>
+        <w:br/>
+      </w:r>
+      <w:r>
+        <w:rPr>
+          <w:rFonts w:ascii="Times New Roman" w:hAnsi="Times New Roman" w:cs="Times New Roman"/>
+          <w:sz w:val="24"/>
+          <w:u w:color="4472C4" w:themeColor="accent1"/>
+        </w:rPr>
+        <w:drawing>
+          <wp:inline distT="0" distB="0" distL="0" distR="0" wp14:anchorId="52F5BC66" wp14:editId="3849757D">
+            <wp:extent cx="5439534" cy="2362530"/>
+            <wp:effectExtent l="0" t="0" r="0" b="0"/>
+            <wp:docPr id="14" name="Picture 14" descr="Graphical user interface, text, chat or text message&#10;&#10;Description automatically generated"/>
+            <wp:cNvGraphicFramePr>
+              <a:graphicFrameLocks xmlns:a="http://schemas.openxmlformats.org/drawingml/2006/main" noChangeAspect="1"/>
+            </wp:cNvGraphicFramePr>
+            <a:graphic xmlns:a="http://schemas.openxmlformats.org/drawingml/2006/main">
+              <a:graphicData uri="http://schemas.openxmlformats.org/drawingml/2006/picture">
+                <pic:pic xmlns:pic="http://schemas.openxmlformats.org/drawingml/2006/picture">
+                  <pic:nvPicPr>
+                    <pic:cNvPr id="14" name="Picture 14" descr="Graphical user interface, text, chat or text message&#10;&#10;Description automatically generated"/>
+                    <pic:cNvPicPr/>
+                  </pic:nvPicPr>
+                  <pic:blipFill>
+                    <a:blip r:embed="rId18"/>
+                    <a:stretch>
+                      <a:fillRect/>
+                    </a:stretch>
+                  </pic:blipFill>
+                  <pic:spPr>
+                    <a:xfrm>
+                      <a:off x="0" y="0"/>
+                      <a:ext cx="5439534" cy="2362530"/>
+                    </a:xfrm>
+                    <a:prstGeom prst="rect">
+                      <a:avLst/>
+                    </a:prstGeom>
+                  </pic:spPr>
+                </pic:pic>
+              </a:graphicData>
+            </a:graphic>
+          </wp:inline>
+        </w:drawing>
       </w:r>
       <w:r>
         <w:rPr>
@@ -1352,13 +2100,17 @@
         <w:ind w:left="720"/>
         <w:rPr>
           <w:rFonts w:ascii="Times New Roman" w:hAnsi="Times New Roman" w:cs="Times New Roman"/>
-          <w:sz w:val="24"/>
-          <w:u w:color="4472C4" w:themeColor="accent1"/>
-        </w:rPr>
-      </w:pPr>
-      <w:r>
-        <w:rPr>
-          <w:rFonts w:ascii="Times New Roman" w:hAnsi="Times New Roman" w:cs="Times New Roman"/>
+          <w:b/>
+          <w:bCs/>
+          <w:sz w:val="24"/>
+          <w:u w:color="4472C4" w:themeColor="accent1"/>
+        </w:rPr>
+      </w:pPr>
+      <w:r>
+        <w:rPr>
+          <w:rFonts w:ascii="Times New Roman" w:hAnsi="Times New Roman" w:cs="Times New Roman"/>
+          <w:b/>
+          <w:bCs/>
           <w:sz w:val="24"/>
           <w:u w:color="4472C4" w:themeColor="accent1"/>
         </w:rPr>
@@ -1382,10 +2134,139 @@
       <w:r>
         <w:rPr>
           <w:rFonts w:ascii="Times New Roman" w:hAnsi="Times New Roman" w:cs="Times New Roman"/>
+          <w:b/>
+          <w:bCs/>
           <w:sz w:val="24"/>
           <w:u w:color="4472C4" w:themeColor="accent1"/>
         </w:rPr>
         <w:t>Berikan hasil ouput dan analisa!</w:t>
+      </w:r>
+      <w:r>
+        <w:rPr>
+          <w:rFonts w:ascii="Times New Roman" w:hAnsi="Times New Roman" w:cs="Times New Roman"/>
+          <w:sz w:val="24"/>
+          <w:u w:color="4472C4" w:themeColor="accent1"/>
+        </w:rPr>
+        <w:br/>
+        <w:t>Tampilan output:</w:t>
+      </w:r>
+      <w:r>
+        <w:rPr>
+          <w:rFonts w:ascii="Times New Roman" w:hAnsi="Times New Roman" w:cs="Times New Roman"/>
+          <w:sz w:val="24"/>
+          <w:u w:color="4472C4" w:themeColor="accent1"/>
+        </w:rPr>
+        <w:br/>
+      </w:r>
+      <w:r>
+        <w:rPr>
+          <w:rFonts w:ascii="Times New Roman" w:hAnsi="Times New Roman" w:cs="Times New Roman"/>
+          <w:sz w:val="24"/>
+          <w:u w:color="4472C4" w:themeColor="accent1"/>
+        </w:rPr>
+        <w:drawing>
+          <wp:inline distT="0" distB="0" distL="0" distR="0" wp14:anchorId="281C4085" wp14:editId="5EE403E2">
+            <wp:extent cx="514422" cy="438211"/>
+            <wp:effectExtent l="0" t="0" r="0" b="0"/>
+            <wp:docPr id="16" name="Picture 16"/>
+            <wp:cNvGraphicFramePr>
+              <a:graphicFrameLocks xmlns:a="http://schemas.openxmlformats.org/drawingml/2006/main" noChangeAspect="1"/>
+            </wp:cNvGraphicFramePr>
+            <a:graphic xmlns:a="http://schemas.openxmlformats.org/drawingml/2006/main">
+              <a:graphicData uri="http://schemas.openxmlformats.org/drawingml/2006/picture">
+                <pic:pic xmlns:pic="http://schemas.openxmlformats.org/drawingml/2006/picture">
+                  <pic:nvPicPr>
+                    <pic:cNvPr id="1" name=""/>
+                    <pic:cNvPicPr/>
+                  </pic:nvPicPr>
+                  <pic:blipFill>
+                    <a:blip r:embed="rId19"/>
+                    <a:stretch>
+                      <a:fillRect/>
+                    </a:stretch>
+                  </pic:blipFill>
+                  <pic:spPr>
+                    <a:xfrm>
+                      <a:off x="0" y="0"/>
+                      <a:ext cx="514422" cy="438211"/>
+                    </a:xfrm>
+                    <a:prstGeom prst="rect">
+                      <a:avLst/>
+                    </a:prstGeom>
+                  </pic:spPr>
+                </pic:pic>
+              </a:graphicData>
+            </a:graphic>
+          </wp:inline>
+        </w:drawing>
+      </w:r>
+      <w:r>
+        <w:rPr>
+          <w:rFonts w:ascii="Times New Roman" w:hAnsi="Times New Roman" w:cs="Times New Roman"/>
+          <w:sz w:val="24"/>
+          <w:u w:color="4472C4" w:themeColor="accent1"/>
+        </w:rPr>
+        <w:br/>
+      </w:r>
+      <w:r>
+        <w:rPr>
+          <w:rFonts w:ascii="Times New Roman" w:hAnsi="Times New Roman" w:cs="Times New Roman"/>
+          <w:sz w:val="24"/>
+          <w:u w:color="4472C4" w:themeColor="accent1"/>
+        </w:rPr>
+        <w:br/>
+        <w:t>Tampilan syntax:</w:t>
+      </w:r>
+      <w:r>
+        <w:rPr>
+          <w:rFonts w:ascii="Times New Roman" w:hAnsi="Times New Roman" w:cs="Times New Roman"/>
+          <w:sz w:val="24"/>
+          <w:u w:color="4472C4" w:themeColor="accent1"/>
+        </w:rPr>
+        <w:br/>
+      </w:r>
+      <w:r>
+        <w:rPr>
+          <w:rFonts w:ascii="Times New Roman" w:hAnsi="Times New Roman" w:cs="Times New Roman"/>
+          <w:sz w:val="24"/>
+          <w:u w:color="4472C4" w:themeColor="accent1"/>
+        </w:rPr>
+        <w:lastRenderedPageBreak/>
+        <w:drawing>
+          <wp:inline distT="0" distB="0" distL="0" distR="0" wp14:anchorId="5F87133B" wp14:editId="15DFBE30">
+            <wp:extent cx="5731510" cy="4052570"/>
+            <wp:effectExtent l="0" t="0" r="2540" b="5080"/>
+            <wp:docPr id="15" name="Picture 15" descr="Text&#10;&#10;Description automatically generated"/>
+            <wp:cNvGraphicFramePr>
+              <a:graphicFrameLocks xmlns:a="http://schemas.openxmlformats.org/drawingml/2006/main" noChangeAspect="1"/>
+            </wp:cNvGraphicFramePr>
+            <a:graphic xmlns:a="http://schemas.openxmlformats.org/drawingml/2006/main">
+              <a:graphicData uri="http://schemas.openxmlformats.org/drawingml/2006/picture">
+                <pic:pic xmlns:pic="http://schemas.openxmlformats.org/drawingml/2006/picture">
+                  <pic:nvPicPr>
+                    <pic:cNvPr id="15" name="Picture 15" descr="Text&#10;&#10;Description automatically generated"/>
+                    <pic:cNvPicPr/>
+                  </pic:nvPicPr>
+                  <pic:blipFill>
+                    <a:blip r:embed="rId20"/>
+                    <a:stretch>
+                      <a:fillRect/>
+                    </a:stretch>
+                  </pic:blipFill>
+                  <pic:spPr>
+                    <a:xfrm>
+                      <a:off x="0" y="0"/>
+                      <a:ext cx="5731510" cy="4052570"/>
+                    </a:xfrm>
+                    <a:prstGeom prst="rect">
+                      <a:avLst/>
+                    </a:prstGeom>
+                  </pic:spPr>
+                </pic:pic>
+              </a:graphicData>
+            </a:graphic>
+          </wp:inline>
+        </w:drawing>
       </w:r>
       <w:r>
         <w:rPr>
@@ -1407,13 +2288,17 @@
         <w:ind w:left="720"/>
         <w:rPr>
           <w:rFonts w:ascii="Times New Roman" w:hAnsi="Times New Roman" w:cs="Times New Roman"/>
-          <w:sz w:val="24"/>
-          <w:u w:color="4472C4" w:themeColor="accent1"/>
-        </w:rPr>
-      </w:pPr>
-      <w:r>
-        <w:rPr>
-          <w:rFonts w:ascii="Times New Roman" w:hAnsi="Times New Roman" w:cs="Times New Roman"/>
+          <w:b/>
+          <w:bCs/>
+          <w:sz w:val="24"/>
+          <w:u w:color="4472C4" w:themeColor="accent1"/>
+        </w:rPr>
+      </w:pPr>
+      <w:r>
+        <w:rPr>
+          <w:rFonts w:ascii="Times New Roman" w:hAnsi="Times New Roman" w:cs="Times New Roman"/>
+          <w:b/>
+          <w:bCs/>
           <w:sz w:val="24"/>
           <w:u w:color="4472C4" w:themeColor="accent1"/>
         </w:rPr>
@@ -1437,10 +2322,79 @@
       <w:r>
         <w:rPr>
           <w:rFonts w:ascii="Times New Roman" w:hAnsi="Times New Roman" w:cs="Times New Roman"/>
+          <w:b/>
+          <w:bCs/>
           <w:sz w:val="24"/>
           <w:u w:color="4472C4" w:themeColor="accent1"/>
         </w:rPr>
         <w:t>Berikan tampilan output dari perintah diatas!</w:t>
+      </w:r>
+      <w:r>
+        <w:rPr>
+          <w:rFonts w:ascii="Times New Roman" w:hAnsi="Times New Roman" w:cs="Times New Roman"/>
+          <w:sz w:val="24"/>
+          <w:u w:color="4472C4" w:themeColor="accent1"/>
+        </w:rPr>
+        <w:br/>
+        <w:t>Tampilan output:</w:t>
+      </w:r>
+      <w:r>
+        <w:rPr>
+          <w:rFonts w:ascii="Times New Roman" w:hAnsi="Times New Roman" w:cs="Times New Roman"/>
+          <w:sz w:val="24"/>
+          <w:u w:color="4472C4" w:themeColor="accent1"/>
+        </w:rPr>
+        <w:br/>
+      </w:r>
+      <w:r>
+        <w:rPr>
+          <w:rFonts w:ascii="Times New Roman" w:hAnsi="Times New Roman" w:cs="Times New Roman"/>
+          <w:sz w:val="24"/>
+          <w:u w:color="4472C4" w:themeColor="accent1"/>
+        </w:rPr>
+        <w:drawing>
+          <wp:inline distT="0" distB="0" distL="0" distR="0" wp14:anchorId="6BBC9B0B" wp14:editId="3D94D8A7">
+            <wp:extent cx="666843" cy="1962424"/>
+            <wp:effectExtent l="0" t="0" r="0" b="0"/>
+            <wp:docPr id="17" name="Picture 17" descr="Graphical user interface&#10;&#10;Description automatically generated with low confidence"/>
+            <wp:cNvGraphicFramePr>
+              <a:graphicFrameLocks xmlns:a="http://schemas.openxmlformats.org/drawingml/2006/main" noChangeAspect="1"/>
+            </wp:cNvGraphicFramePr>
+            <a:graphic xmlns:a="http://schemas.openxmlformats.org/drawingml/2006/main">
+              <a:graphicData uri="http://schemas.openxmlformats.org/drawingml/2006/picture">
+                <pic:pic xmlns:pic="http://schemas.openxmlformats.org/drawingml/2006/picture">
+                  <pic:nvPicPr>
+                    <pic:cNvPr id="17" name="Picture 17" descr="Graphical user interface&#10;&#10;Description automatically generated with low confidence"/>
+                    <pic:cNvPicPr/>
+                  </pic:nvPicPr>
+                  <pic:blipFill>
+                    <a:blip r:embed="rId21"/>
+                    <a:stretch>
+                      <a:fillRect/>
+                    </a:stretch>
+                  </pic:blipFill>
+                  <pic:spPr>
+                    <a:xfrm>
+                      <a:off x="0" y="0"/>
+                      <a:ext cx="666843" cy="1962424"/>
+                    </a:xfrm>
+                    <a:prstGeom prst="rect">
+                      <a:avLst/>
+                    </a:prstGeom>
+                  </pic:spPr>
+                </pic:pic>
+              </a:graphicData>
+            </a:graphic>
+          </wp:inline>
+        </w:drawing>
+      </w:r>
+      <w:r>
+        <w:rPr>
+          <w:rFonts w:ascii="Times New Roman" w:hAnsi="Times New Roman" w:cs="Times New Roman"/>
+          <w:sz w:val="24"/>
+          <w:u w:color="4472C4" w:themeColor="accent1"/>
+        </w:rPr>
+        <w:br/>
       </w:r>
     </w:p>
     <w:p>
@@ -1460,11 +2414,72 @@
       <w:r>
         <w:rPr>
           <w:rFonts w:ascii="Times New Roman" w:hAnsi="Times New Roman" w:cs="Times New Roman"/>
+          <w:b/>
+          <w:bCs/>
+          <w:sz w:val="24"/>
+          <w:u w:color="4472C4" w:themeColor="accent1"/>
+        </w:rPr>
+        <w:t>Jelaskan fungsi baris kode 68 hingga 91!</w:t>
+      </w:r>
+      <w:r>
+        <w:rPr>
+          <w:rFonts w:ascii="Times New Roman" w:hAnsi="Times New Roman" w:cs="Times New Roman"/>
+          <w:sz w:val="24"/>
+          <w:u w:color="4472C4" w:themeColor="accent1"/>
+        </w:rPr>
+        <w:br/>
+        <w:t>Tampilan syntax:</w:t>
+      </w:r>
+      <w:r>
+        <w:rPr>
+          <w:rFonts w:ascii="Times New Roman" w:hAnsi="Times New Roman" w:cs="Times New Roman"/>
+          <w:sz w:val="24"/>
+          <w:u w:color="4472C4" w:themeColor="accent1"/>
+        </w:rPr>
+        <w:br/>
+      </w:r>
+      <w:r>
+        <w:rPr>
+          <w:rFonts w:ascii="Times New Roman" w:hAnsi="Times New Roman" w:cs="Times New Roman"/>
           <w:sz w:val="24"/>
           <w:u w:color="4472C4" w:themeColor="accent1"/>
         </w:rPr>
         <w:lastRenderedPageBreak/>
-        <w:t>Jelaskan fungsi baris kode 68 hingga 91!</w:t>
+        <w:drawing>
+          <wp:inline distT="0" distB="0" distL="0" distR="0" wp14:anchorId="1364C5CF" wp14:editId="293590C1">
+            <wp:extent cx="5731510" cy="4406265"/>
+            <wp:effectExtent l="0" t="0" r="2540" b="0"/>
+            <wp:docPr id="18" name="Picture 18" descr="Graphical user interface, text&#10;&#10;Description automatically generated"/>
+            <wp:cNvGraphicFramePr>
+              <a:graphicFrameLocks xmlns:a="http://schemas.openxmlformats.org/drawingml/2006/main" noChangeAspect="1"/>
+            </wp:cNvGraphicFramePr>
+            <a:graphic xmlns:a="http://schemas.openxmlformats.org/drawingml/2006/main">
+              <a:graphicData uri="http://schemas.openxmlformats.org/drawingml/2006/picture">
+                <pic:pic xmlns:pic="http://schemas.openxmlformats.org/drawingml/2006/picture">
+                  <pic:nvPicPr>
+                    <pic:cNvPr id="18" name="Picture 18" descr="Graphical user interface, text&#10;&#10;Description automatically generated"/>
+                    <pic:cNvPicPr/>
+                  </pic:nvPicPr>
+                  <pic:blipFill>
+                    <a:blip r:embed="rId22"/>
+                    <a:stretch>
+                      <a:fillRect/>
+                    </a:stretch>
+                  </pic:blipFill>
+                  <pic:spPr>
+                    <a:xfrm>
+                      <a:off x="0" y="0"/>
+                      <a:ext cx="5731510" cy="4406265"/>
+                    </a:xfrm>
+                    <a:prstGeom prst="rect">
+                      <a:avLst/>
+                    </a:prstGeom>
+                  </pic:spPr>
+                </pic:pic>
+              </a:graphicData>
+            </a:graphic>
+          </wp:inline>
+        </w:drawing>
       </w:r>
       <w:r>
         <w:rPr>
@@ -1486,13 +2501,17 @@
         <w:ind w:left="720"/>
         <w:rPr>
           <w:rFonts w:ascii="Times New Roman" w:hAnsi="Times New Roman" w:cs="Times New Roman"/>
-          <w:sz w:val="24"/>
-          <w:u w:color="4472C4" w:themeColor="accent1"/>
-        </w:rPr>
-      </w:pPr>
-      <w:r>
-        <w:rPr>
-          <w:rFonts w:ascii="Times New Roman" w:hAnsi="Times New Roman" w:cs="Times New Roman"/>
+          <w:b/>
+          <w:bCs/>
+          <w:sz w:val="24"/>
+          <w:u w:color="4472C4" w:themeColor="accent1"/>
+        </w:rPr>
+      </w:pPr>
+      <w:r>
+        <w:rPr>
+          <w:rFonts w:ascii="Times New Roman" w:hAnsi="Times New Roman" w:cs="Times New Roman"/>
+          <w:b/>
+          <w:bCs/>
           <w:sz w:val="24"/>
           <w:u w:color="4472C4" w:themeColor="accent1"/>
         </w:rPr>
@@ -1516,10 +2535,79 @@
       <w:r>
         <w:rPr>
           <w:rFonts w:ascii="Times New Roman" w:hAnsi="Times New Roman" w:cs="Times New Roman"/>
+          <w:b/>
+          <w:bCs/>
           <w:sz w:val="24"/>
           <w:u w:color="4472C4" w:themeColor="accent1"/>
         </w:rPr>
         <w:t>Berikan tampilan output dari perintah diatas!</w:t>
+      </w:r>
+      <w:r>
+        <w:rPr>
+          <w:rFonts w:ascii="Times New Roman" w:hAnsi="Times New Roman" w:cs="Times New Roman"/>
+          <w:sz w:val="24"/>
+          <w:u w:color="4472C4" w:themeColor="accent1"/>
+        </w:rPr>
+        <w:br/>
+        <w:t>Tampilan output:</w:t>
+      </w:r>
+      <w:r>
+        <w:rPr>
+          <w:rFonts w:ascii="Times New Roman" w:hAnsi="Times New Roman" w:cs="Times New Roman"/>
+          <w:sz w:val="24"/>
+          <w:u w:color="4472C4" w:themeColor="accent1"/>
+        </w:rPr>
+        <w:br/>
+      </w:r>
+      <w:r>
+        <w:rPr>
+          <w:rFonts w:ascii="Times New Roman" w:hAnsi="Times New Roman" w:cs="Times New Roman"/>
+          <w:sz w:val="24"/>
+          <w:u w:color="4472C4" w:themeColor="accent1"/>
+        </w:rPr>
+        <w:drawing>
+          <wp:inline distT="0" distB="0" distL="0" distR="0" wp14:anchorId="2DF7C952" wp14:editId="15F3270F">
+            <wp:extent cx="666843" cy="724001"/>
+            <wp:effectExtent l="0" t="0" r="0" b="0"/>
+            <wp:docPr id="19" name="Picture 19" descr="Graphical user interface, text&#10;&#10;Description automatically generated"/>
+            <wp:cNvGraphicFramePr>
+              <a:graphicFrameLocks xmlns:a="http://schemas.openxmlformats.org/drawingml/2006/main" noChangeAspect="1"/>
+            </wp:cNvGraphicFramePr>
+            <a:graphic xmlns:a="http://schemas.openxmlformats.org/drawingml/2006/main">
+              <a:graphicData uri="http://schemas.openxmlformats.org/drawingml/2006/picture">
+                <pic:pic xmlns:pic="http://schemas.openxmlformats.org/drawingml/2006/picture">
+                  <pic:nvPicPr>
+                    <pic:cNvPr id="19" name="Picture 19" descr="Graphical user interface, text&#10;&#10;Description automatically generated"/>
+                    <pic:cNvPicPr/>
+                  </pic:nvPicPr>
+                  <pic:blipFill>
+                    <a:blip r:embed="rId23"/>
+                    <a:stretch>
+                      <a:fillRect/>
+                    </a:stretch>
+                  </pic:blipFill>
+                  <pic:spPr>
+                    <a:xfrm>
+                      <a:off x="0" y="0"/>
+                      <a:ext cx="666843" cy="724001"/>
+                    </a:xfrm>
+                    <a:prstGeom prst="rect">
+                      <a:avLst/>
+                    </a:prstGeom>
+                  </pic:spPr>
+                </pic:pic>
+              </a:graphicData>
+            </a:graphic>
+          </wp:inline>
+        </w:drawing>
+      </w:r>
+      <w:r>
+        <w:rPr>
+          <w:rFonts w:ascii="Times New Roman" w:hAnsi="Times New Roman" w:cs="Times New Roman"/>
+          <w:sz w:val="24"/>
+          <w:u w:color="4472C4" w:themeColor="accent1"/>
+        </w:rPr>
+        <w:br/>
       </w:r>
     </w:p>
     <w:p>
@@ -1539,10 +2627,21 @@
       <w:r>
         <w:rPr>
           <w:rFonts w:ascii="Times New Roman" w:hAnsi="Times New Roman" w:cs="Times New Roman"/>
+          <w:b/>
+          <w:bCs/>
           <w:sz w:val="24"/>
           <w:u w:color="4472C4" w:themeColor="accent1"/>
         </w:rPr>
         <w:t>Jelaskan fungsi baris kode 70 hingga 80!</w:t>
+      </w:r>
+      <w:r>
+        <w:rPr>
+          <w:rFonts w:ascii="Times New Roman" w:hAnsi="Times New Roman" w:cs="Times New Roman"/>
+          <w:sz w:val="24"/>
+          <w:u w:color="4472C4" w:themeColor="accent1"/>
+        </w:rPr>
+        <w:br/>
+        <w:t>Tampilan syntax:</w:t>
       </w:r>
     </w:p>
     <w:p>
@@ -1555,6 +2654,57 @@
           <w:u w:color="4472C4" w:themeColor="accent1"/>
         </w:rPr>
       </w:pPr>
+      <w:r>
+        <w:rPr>
+          <w:rFonts w:asciiTheme="majorHAnsi" w:hAnsiTheme="majorHAnsi" w:cstheme="majorHAnsi"/>
+          <w:sz w:val="24"/>
+          <w:u w:color="4472C4" w:themeColor="accent1"/>
+        </w:rPr>
+        <w:lastRenderedPageBreak/>
+        <w:drawing>
+          <wp:inline distT="0" distB="0" distL="0" distR="0" wp14:anchorId="1B1379F1" wp14:editId="15A67FEF">
+            <wp:extent cx="5731510" cy="2082165"/>
+            <wp:effectExtent l="0" t="0" r="2540" b="0"/>
+            <wp:docPr id="21" name="Picture 21" descr="Text&#10;&#10;Description automatically generated"/>
+            <wp:cNvGraphicFramePr>
+              <a:graphicFrameLocks xmlns:a="http://schemas.openxmlformats.org/drawingml/2006/main" noChangeAspect="1"/>
+            </wp:cNvGraphicFramePr>
+            <a:graphic xmlns:a="http://schemas.openxmlformats.org/drawingml/2006/main">
+              <a:graphicData uri="http://schemas.openxmlformats.org/drawingml/2006/picture">
+                <pic:pic xmlns:pic="http://schemas.openxmlformats.org/drawingml/2006/picture">
+                  <pic:nvPicPr>
+                    <pic:cNvPr id="21" name="Picture 21" descr="Text&#10;&#10;Description automatically generated"/>
+                    <pic:cNvPicPr/>
+                  </pic:nvPicPr>
+                  <pic:blipFill>
+                    <a:blip r:embed="rId24"/>
+                    <a:stretch>
+                      <a:fillRect/>
+                    </a:stretch>
+                  </pic:blipFill>
+                  <pic:spPr>
+                    <a:xfrm>
+                      <a:off x="0" y="0"/>
+                      <a:ext cx="5731510" cy="2082165"/>
+                    </a:xfrm>
+                    <a:prstGeom prst="rect">
+                      <a:avLst/>
+                    </a:prstGeom>
+                  </pic:spPr>
+                </pic:pic>
+              </a:graphicData>
+            </a:graphic>
+          </wp:inline>
+        </w:drawing>
+      </w:r>
+      <w:r>
+        <w:rPr>
+          <w:rFonts w:asciiTheme="majorHAnsi" w:hAnsiTheme="majorHAnsi" w:cstheme="majorHAnsi"/>
+          <w:sz w:val="24"/>
+          <w:u w:color="4472C4" w:themeColor="accent1"/>
+        </w:rPr>
+        <w:br/>
+      </w:r>
     </w:p>
     <w:p>
       <w:pPr>
@@ -1600,12 +2750,12 @@
           <w:sz w:val="24"/>
           <w:u w:color="4472C4" w:themeColor="accent1"/>
         </w:rPr>
-        <w:t>Kesimpulan dapat berupa paragraf atau dijelaskan per poin.</w:t>
+        <w:t>Queue adalah struktur data dengan aturan first in, first out (FIFO) yang digunakan dalam penjadwalan tugas, simulasi antrian, dan pemrosesan dokumen. Deque adalah struktur data yang mirip dengan queue namun dapat menambahkan dan menghapus elemen di kedua ujung (depan dan belakang) dan dapat digunakan untuk implementasi antrian prioritas. Unordered List adalah jenis list dengan elemen yang tidak memiliki urutan tertentu dan dilakukan menggunakan linked list atau array dengan operasi dasar seperti append, remove, search, dan length. Ordered List adalah jenis list dengan elemen yang disusun secara terurut dengan implementasi linked list atau array yang memastikan bahwa elemen terurut secara terus-menerus dan pencarian elemen dapat dilakukan secara efisien menggunakan teknik pencarian biner (binary search).</w:t>
       </w:r>
     </w:p>
     <w:sectPr>
-      <w:headerReference w:type="default" r:id="rId9"/>
-      <w:footerReference w:type="default" r:id="rId10"/>
+      <w:headerReference w:type="default" r:id="rId25"/>
+      <w:footerReference w:type="default" r:id="rId26"/>
       <w:pgSz w:w="11906" w:h="16838" w:code="9"/>
       <w:pgMar w:top="1440" w:right="1440" w:bottom="1440" w:left="1440" w:header="720" w:footer="720" w:gutter="0"/>
       <w:pgNumType w:start="1"/>
@@ -2749,7 +3899,7 @@
   <w:abstractNum w:abstractNumId="8" w15:restartNumberingAfterBreak="0">
     <w:nsid w:val="576F79CC"/>
     <w:multiLevelType w:val="multilevel"/>
-    <w:tmpl w:val="D16485D8"/>
+    <w:tmpl w:val="16B21820"/>
     <w:lvl w:ilvl="0">
       <w:start w:val="1"/>
       <w:numFmt w:val="decimal"/>
@@ -2759,6 +3909,8 @@
         <w:ind w:left="360" w:hanging="360"/>
       </w:pPr>
       <w:rPr>
+        <w:b/>
+        <w:bCs/>
         <w:color w:val="auto"/>
       </w:rPr>
     </w:lvl>
@@ -2770,6 +3922,10 @@
       <w:pPr>
         <w:ind w:left="720" w:hanging="360"/>
       </w:pPr>
+      <w:rPr>
+        <w:b/>
+        <w:bCs/>
+      </w:rPr>
     </w:lvl>
     <w:lvl w:ilvl="2">
       <w:start w:val="1"/>
@@ -4488,6 +5644,7 @@
     <w:rsid w:val="00A65C1E"/>
     <w:rsid w:val="00AC1E53"/>
     <w:rsid w:val="00AD6772"/>
+    <w:rsid w:val="00B023A2"/>
     <w:rsid w:val="00F169DC"/>
   </w:rsids>
   <m:mathPr>

</xml_diff>